<commit_message>
upgrade AI_3 AI_4 labs
</commit_message>
<xml_diff>
--- a/AI_TASKS-main/AI_TASKS/Report/4лаба.docx
+++ b/AI_TASKS-main/AI_TASKS/Report/4лаба.docx
@@ -9037,9 +9037,517 @@
     </w:p>
     <w:p>
       <w:pPr>
-        <w:rPr>
+        <w:shd w:val="clear" w:color="auto" w:fill="FFFFFF"/>
+        <w:spacing w:after="204" w:line="480" w:lineRule="atLeast"/>
+        <w:outlineLvl w:val="0"/>
+        <w:rPr>
+          <w:rFonts w:ascii="Times New Roman" w:eastAsia="Times New Roman" w:hAnsi="Times New Roman" w:cs="Times New Roman"/>
+          <w:b/>
+          <w:bCs/>
+          <w:color w:val="000000"/>
+          <w:kern w:val="36"/>
+          <w:sz w:val="48"/>
+          <w:szCs w:val="48"/>
+          <w:lang w:eastAsia="ru-RU"/>
+        </w:rPr>
+      </w:pPr>
+      <w:r>
+        <w:rPr>
+          <w:rFonts w:ascii="Times New Roman" w:eastAsia="Times New Roman" w:hAnsi="Times New Roman" w:cs="Times New Roman"/>
+          <w:b/>
+          <w:bCs/>
+          <w:color w:val="000000"/>
+          <w:kern w:val="36"/>
+          <w:sz w:val="48"/>
+          <w:szCs w:val="48"/>
+          <w:lang w:eastAsia="ru-RU"/>
+        </w:rPr>
+        <w:t>Разбор и очистка дат рождения</w:t>
+      </w:r>
+      <w:r>
+        <w:rPr>
+          <w:rFonts w:ascii="Times New Roman" w:eastAsia="Times New Roman" w:hAnsi="Times New Roman" w:cs="Times New Roman"/>
+          <w:b/>
+          <w:bCs/>
+          <w:color w:val="000000"/>
+          <w:kern w:val="36"/>
+          <w:sz w:val="48"/>
+          <w:szCs w:val="48"/>
+          <w:lang w:eastAsia="ru-RU"/>
+        </w:rPr>
+        <w:t xml:space="preserve"> (</w:t>
+      </w:r>
+      <w:r>
+        <w:rPr>
+          <w:rFonts w:ascii="Times New Roman" w:eastAsia="Times New Roman" w:hAnsi="Times New Roman" w:cs="Times New Roman"/>
+          <w:b/>
+          <w:bCs/>
+          <w:color w:val="000000"/>
+          <w:kern w:val="36"/>
+          <w:sz w:val="48"/>
+          <w:szCs w:val="48"/>
+          <w:lang w:val="en-US" w:eastAsia="ru-RU"/>
+        </w:rPr>
+        <w:t>Loginom</w:t>
+      </w:r>
+      <w:r>
+        <w:rPr>
+          <w:rFonts w:ascii="Times New Roman" w:eastAsia="Times New Roman" w:hAnsi="Times New Roman" w:cs="Times New Roman"/>
+          <w:b/>
+          <w:bCs/>
+          <w:color w:val="000000"/>
+          <w:kern w:val="36"/>
+          <w:sz w:val="48"/>
+          <w:szCs w:val="48"/>
+          <w:lang w:eastAsia="ru-RU"/>
+        </w:rPr>
+        <w:t>)</w:t>
+      </w:r>
+    </w:p>
+    <w:p>
+      <w:pPr>
+        <w:rPr>
+          <w:sz w:val="28"/>
+          <w:szCs w:val="28"/>
+          <w:lang w:eastAsia="ru-RU"/>
+        </w:rPr>
+      </w:pPr>
+      <w:r>
+        <w:rPr>
+          <w:noProof/>
+        </w:rPr>
+        <w:drawing>
+          <wp:inline distT="0" distB="0" distL="0" distR="0" wp14:anchorId="3C9133DE" wp14:editId="7827ECCA">
+            <wp:extent cx="5940425" cy="1812925"/>
+            <wp:effectExtent l="0" t="0" r="3175" b="0"/>
+            <wp:docPr id="3" name="Рисунок 3"/>
+            <wp:cNvGraphicFramePr>
+              <a:graphicFrameLocks xmlns:a="http://schemas.openxmlformats.org/drawingml/2006/main" noChangeAspect="1"/>
+            </wp:cNvGraphicFramePr>
+            <a:graphic xmlns:a="http://schemas.openxmlformats.org/drawingml/2006/main">
+              <a:graphicData uri="http://schemas.openxmlformats.org/drawingml/2006/picture">
+                <pic:pic xmlns:pic="http://schemas.openxmlformats.org/drawingml/2006/picture">
+                  <pic:nvPicPr>
+                    <pic:cNvPr id="1" name=""/>
+                    <pic:cNvPicPr/>
+                  </pic:nvPicPr>
+                  <pic:blipFill>
+                    <a:blip r:embed="rId10"/>
+                    <a:stretch>
+                      <a:fillRect/>
+                    </a:stretch>
+                  </pic:blipFill>
+                  <pic:spPr>
+                    <a:xfrm>
+                      <a:off x="0" y="0"/>
+                      <a:ext cx="5940425" cy="1812925"/>
+                    </a:xfrm>
+                    <a:prstGeom prst="rect">
+                      <a:avLst/>
+                    </a:prstGeom>
+                  </pic:spPr>
+                </pic:pic>
+              </a:graphicData>
+            </a:graphic>
+          </wp:inline>
+        </w:drawing>
+      </w:r>
+    </w:p>
+    <w:p>
+      <w:pPr>
+        <w:jc w:val="center"/>
+        <w:rPr>
+          <w:sz w:val="28"/>
+          <w:szCs w:val="28"/>
+          <w:lang w:eastAsia="ru-RU"/>
+        </w:rPr>
+      </w:pPr>
+      <w:r>
+        <w:rPr>
+          <w:sz w:val="28"/>
+          <w:szCs w:val="28"/>
+          <w:lang w:eastAsia="ru-RU"/>
+        </w:rPr>
+        <w:t>Рисунок - Модель для очистки и разбора дат на день, месяц, год и приведения всего этого к стандартному формату</w:t>
+      </w:r>
+    </w:p>
+    <w:p>
+      <w:pPr>
+        <w:rPr>
+          <w:sz w:val="28"/>
+          <w:szCs w:val="28"/>
+          <w:lang w:eastAsia="ru-RU"/>
+        </w:rPr>
+      </w:pPr>
+    </w:p>
+    <w:p>
+      <w:pPr>
+        <w:rPr>
+          <w:sz w:val="28"/>
+          <w:szCs w:val="28"/>
+          <w:lang w:eastAsia="ru-RU"/>
+        </w:rPr>
+      </w:pPr>
+      <w:r>
+        <w:rPr>
+          <w:rFonts w:ascii="Times New Roman" w:eastAsia="Times New Roman" w:hAnsi="Times New Roman" w:cs="Times New Roman"/>
+          <w:noProof/>
+          <w:color w:val="000000"/>
           <w:sz w:val="24"/>
           <w:szCs w:val="24"/>
+          <w:lang w:eastAsia="ru-RU"/>
+        </w:rPr>
+        <w:lastRenderedPageBreak/>
+        <w:drawing>
+          <wp:inline distT="0" distB="0" distL="0" distR="0" wp14:anchorId="33EC73D5" wp14:editId="36E6C98B">
+            <wp:extent cx="5940425" cy="5881370"/>
+            <wp:effectExtent l="0" t="0" r="3175" b="5080"/>
+            <wp:docPr id="10" name="Рисунок 10" descr="Набор данных, полученный в результате разбора дат на составляющие"/>
+            <wp:cNvGraphicFramePr>
+              <a:graphicFrameLocks xmlns:a="http://schemas.openxmlformats.org/drawingml/2006/main" noChangeAspect="1"/>
+            </wp:cNvGraphicFramePr>
+            <a:graphic xmlns:a="http://schemas.openxmlformats.org/drawingml/2006/main">
+              <a:graphicData uri="http://schemas.openxmlformats.org/drawingml/2006/picture">
+                <pic:pic xmlns:pic="http://schemas.openxmlformats.org/drawingml/2006/picture">
+                  <pic:nvPicPr>
+                    <pic:cNvPr id="0" name="Picture 10" descr="Набор данных, полученный в результате разбора дат на составляющие"/>
+                    <pic:cNvPicPr>
+                      <a:picLocks noChangeAspect="1" noChangeArrowheads="1"/>
+                    </pic:cNvPicPr>
+                  </pic:nvPicPr>
+                  <pic:blipFill>
+                    <a:blip r:embed="rId11">
+                      <a:extLst>
+                        <a:ext uri="{28A0092B-C50C-407E-A947-70E740481C1C}">
+                          <a14:useLocalDpi xmlns:a14="http://schemas.microsoft.com/office/drawing/2010/main" val="0"/>
+                        </a:ext>
+                      </a:extLst>
+                    </a:blip>
+                    <a:srcRect/>
+                    <a:stretch>
+                      <a:fillRect/>
+                    </a:stretch>
+                  </pic:blipFill>
+                  <pic:spPr bwMode="auto">
+                    <a:xfrm>
+                      <a:off x="0" y="0"/>
+                      <a:ext cx="5940425" cy="5881370"/>
+                    </a:xfrm>
+                    <a:prstGeom prst="rect">
+                      <a:avLst/>
+                    </a:prstGeom>
+                    <a:noFill/>
+                    <a:ln>
+                      <a:noFill/>
+                    </a:ln>
+                  </pic:spPr>
+                </pic:pic>
+              </a:graphicData>
+            </a:graphic>
+          </wp:inline>
+        </w:drawing>
+      </w:r>
+    </w:p>
+    <w:p>
+      <w:pPr>
+        <w:jc w:val="center"/>
+        <w:rPr>
+          <w:sz w:val="28"/>
+          <w:szCs w:val="28"/>
+          <w:lang w:eastAsia="ru-RU"/>
+        </w:rPr>
+      </w:pPr>
+      <w:r>
+        <w:rPr>
+          <w:sz w:val="28"/>
+          <w:szCs w:val="28"/>
+          <w:lang w:eastAsia="ru-RU"/>
+        </w:rPr>
+        <w:t>Рисунок – данные, которые получаем на выходе</w:t>
+      </w:r>
+    </w:p>
+    <w:p>
+      <w:pPr>
+        <w:tabs>
+          <w:tab w:val="left" w:pos="8355"/>
+        </w:tabs>
+        <w:rPr>
+          <w:sz w:val="28"/>
+          <w:szCs w:val="28"/>
+          <w:lang w:eastAsia="ru-RU"/>
+        </w:rPr>
+      </w:pPr>
+      <w:r>
+        <w:rPr>
+          <w:sz w:val="28"/>
+          <w:szCs w:val="28"/>
+          <w:lang w:eastAsia="ru-RU"/>
+        </w:rPr>
+        <w:tab/>
+      </w:r>
+    </w:p>
+    <w:p>
+      <w:pPr>
+        <w:pStyle w:val="2"/>
+        <w:rPr>
+          <w:rFonts w:asciiTheme="minorHAnsi" w:hAnsiTheme="minorHAnsi" w:cstheme="minorHAnsi"/>
+          <w:color w:val="auto"/>
+          <w:sz w:val="36"/>
+          <w:szCs w:val="36"/>
+        </w:rPr>
+      </w:pPr>
+      <w:r>
+        <w:rPr>
+          <w:rStyle w:val="a5"/>
+          <w:rFonts w:asciiTheme="minorHAnsi" w:hAnsiTheme="minorHAnsi" w:cstheme="minorHAnsi"/>
+          <w:b w:val="0"/>
+          <w:bCs w:val="0"/>
+          <w:color w:val="auto"/>
+          <w:sz w:val="36"/>
+          <w:szCs w:val="36"/>
+        </w:rPr>
+        <w:t>Вывод</w:t>
+      </w:r>
+    </w:p>
+    <w:p>
+      <w:pPr>
+        <w:pStyle w:val="a4"/>
+        <w:rPr>
+          <w:rFonts w:asciiTheme="minorHAnsi" w:hAnsiTheme="minorHAnsi" w:cstheme="minorHAnsi"/>
+          <w:sz w:val="28"/>
+          <w:szCs w:val="28"/>
+        </w:rPr>
+      </w:pPr>
+      <w:r>
+        <w:rPr>
+          <w:rFonts w:asciiTheme="minorHAnsi" w:hAnsiTheme="minorHAnsi" w:cstheme="minorHAnsi"/>
+          <w:sz w:val="28"/>
+          <w:szCs w:val="28"/>
+        </w:rPr>
+        <w:t>В ходе выполнения работы был произведён импорт и очистка набора персональных данных, содержащего даты рождения.</w:t>
+      </w:r>
+      <w:r>
+        <w:rPr>
+          <w:rFonts w:asciiTheme="minorHAnsi" w:hAnsiTheme="minorHAnsi" w:cstheme="minorHAnsi"/>
+          <w:sz w:val="28"/>
+          <w:szCs w:val="28"/>
+        </w:rPr>
+        <w:br/>
+        <w:t xml:space="preserve">Исходный файл был загружен в среду </w:t>
+      </w:r>
+      <w:r>
+        <w:rPr>
+          <w:rStyle w:val="a5"/>
+          <w:rFonts w:asciiTheme="minorHAnsi" w:hAnsiTheme="minorHAnsi" w:cstheme="minorHAnsi"/>
+          <w:sz w:val="28"/>
+          <w:szCs w:val="28"/>
+        </w:rPr>
+        <w:t>Loginom</w:t>
+      </w:r>
+      <w:r>
+        <w:rPr>
+          <w:rFonts w:asciiTheme="minorHAnsi" w:hAnsiTheme="minorHAnsi" w:cstheme="minorHAnsi"/>
+          <w:sz w:val="28"/>
+          <w:szCs w:val="28"/>
+        </w:rPr>
+        <w:t xml:space="preserve"> с помощью узла </w:t>
+      </w:r>
+      <w:r>
+        <w:rPr>
+          <w:rStyle w:val="a6"/>
+          <w:rFonts w:asciiTheme="minorHAnsi" w:hAnsiTheme="minorHAnsi" w:cstheme="minorHAnsi"/>
+          <w:sz w:val="28"/>
+          <w:szCs w:val="28"/>
+        </w:rPr>
+        <w:t>«Текстовый файл»</w:t>
+      </w:r>
+      <w:r>
+        <w:rPr>
+          <w:rFonts w:asciiTheme="minorHAnsi" w:hAnsiTheme="minorHAnsi" w:cstheme="minorHAnsi"/>
+          <w:sz w:val="28"/>
+          <w:szCs w:val="28"/>
+        </w:rPr>
+        <w:t>, после чего выполнена поэтапная очистка и приведение дат к единому формату.</w:t>
+      </w:r>
+    </w:p>
+    <w:p>
+      <w:pPr>
+        <w:pStyle w:val="a4"/>
+        <w:rPr>
+          <w:rFonts w:asciiTheme="minorHAnsi" w:hAnsiTheme="minorHAnsi" w:cstheme="minorHAnsi"/>
+          <w:sz w:val="28"/>
+          <w:szCs w:val="28"/>
+        </w:rPr>
+      </w:pPr>
+      <w:r>
+        <w:rPr>
+          <w:rFonts w:asciiTheme="minorHAnsi" w:hAnsiTheme="minorHAnsi" w:cstheme="minorHAnsi"/>
+          <w:sz w:val="28"/>
+          <w:szCs w:val="28"/>
+        </w:rPr>
+        <w:t xml:space="preserve">Сначала данные были импортированы и проверены на корректность структуры. Далее с помощью узла </w:t>
+      </w:r>
+      <w:r>
+        <w:rPr>
+          <w:rStyle w:val="a6"/>
+          <w:rFonts w:asciiTheme="minorHAnsi" w:hAnsiTheme="minorHAnsi" w:cstheme="minorHAnsi"/>
+          <w:sz w:val="28"/>
+          <w:szCs w:val="28"/>
+        </w:rPr>
+        <w:t>«Калькулятор»</w:t>
+      </w:r>
+      <w:r>
+        <w:rPr>
+          <w:rFonts w:asciiTheme="minorHAnsi" w:hAnsiTheme="minorHAnsi" w:cstheme="minorHAnsi"/>
+          <w:sz w:val="28"/>
+          <w:szCs w:val="28"/>
+        </w:rPr>
+        <w:t xml:space="preserve"> и регулярных выражений реализовано разбиение поля «Дата рождения» на составляющие: </w:t>
+      </w:r>
+      <w:r>
+        <w:rPr>
+          <w:rStyle w:val="a5"/>
+          <w:rFonts w:asciiTheme="minorHAnsi" w:hAnsiTheme="minorHAnsi" w:cstheme="minorHAnsi"/>
+          <w:sz w:val="28"/>
+          <w:szCs w:val="28"/>
+        </w:rPr>
+        <w:t>день</w:t>
+      </w:r>
+      <w:r>
+        <w:rPr>
+          <w:rFonts w:asciiTheme="minorHAnsi" w:hAnsiTheme="minorHAnsi" w:cstheme="minorHAnsi"/>
+          <w:sz w:val="28"/>
+          <w:szCs w:val="28"/>
+        </w:rPr>
+        <w:t xml:space="preserve">, </w:t>
+      </w:r>
+      <w:r>
+        <w:rPr>
+          <w:rStyle w:val="a5"/>
+          <w:rFonts w:asciiTheme="minorHAnsi" w:hAnsiTheme="minorHAnsi" w:cstheme="minorHAnsi"/>
+          <w:sz w:val="28"/>
+          <w:szCs w:val="28"/>
+        </w:rPr>
+        <w:lastRenderedPageBreak/>
+        <w:t>месяц</w:t>
+      </w:r>
+      <w:r>
+        <w:rPr>
+          <w:rFonts w:asciiTheme="minorHAnsi" w:hAnsiTheme="minorHAnsi" w:cstheme="minorHAnsi"/>
+          <w:sz w:val="28"/>
+          <w:szCs w:val="28"/>
+        </w:rPr>
+        <w:t xml:space="preserve"> и </w:t>
+      </w:r>
+      <w:r>
+        <w:rPr>
+          <w:rStyle w:val="a5"/>
+          <w:rFonts w:asciiTheme="minorHAnsi" w:hAnsiTheme="minorHAnsi" w:cstheme="minorHAnsi"/>
+          <w:sz w:val="28"/>
+          <w:szCs w:val="28"/>
+        </w:rPr>
+        <w:t>год</w:t>
+      </w:r>
+      <w:r>
+        <w:rPr>
+          <w:rFonts w:asciiTheme="minorHAnsi" w:hAnsiTheme="minorHAnsi" w:cstheme="minorHAnsi"/>
+          <w:sz w:val="28"/>
+          <w:szCs w:val="28"/>
+        </w:rPr>
+        <w:t xml:space="preserve">. Для строк, где месяц был указан словами, выполнено сопоставление с его числовым кодом через узел </w:t>
+      </w:r>
+      <w:r>
+        <w:rPr>
+          <w:rStyle w:val="a6"/>
+          <w:rFonts w:asciiTheme="minorHAnsi" w:hAnsiTheme="minorHAnsi" w:cstheme="minorHAnsi"/>
+          <w:sz w:val="28"/>
+          <w:szCs w:val="28"/>
+        </w:rPr>
+        <w:t>«Кодировка месяца»</w:t>
+      </w:r>
+      <w:r>
+        <w:rPr>
+          <w:rFonts w:asciiTheme="minorHAnsi" w:hAnsiTheme="minorHAnsi" w:cstheme="minorHAnsi"/>
+          <w:sz w:val="28"/>
+          <w:szCs w:val="28"/>
+        </w:rPr>
+        <w:t xml:space="preserve">. После этого данные были объединены и приведены к стандартному виду </w:t>
+      </w:r>
+      <w:proofErr w:type="spellStart"/>
+      <w:proofErr w:type="gramStart"/>
+      <w:r>
+        <w:rPr>
+          <w:rStyle w:val="a5"/>
+          <w:rFonts w:asciiTheme="minorHAnsi" w:hAnsiTheme="minorHAnsi" w:cstheme="minorHAnsi"/>
+          <w:sz w:val="28"/>
+          <w:szCs w:val="28"/>
+        </w:rPr>
+        <w:t>dd.mm.yyyy</w:t>
+      </w:r>
+      <w:proofErr w:type="spellEnd"/>
+      <w:proofErr w:type="gramEnd"/>
+      <w:r>
+        <w:rPr>
+          <w:rFonts w:asciiTheme="minorHAnsi" w:hAnsiTheme="minorHAnsi" w:cstheme="minorHAnsi"/>
+          <w:sz w:val="28"/>
+          <w:szCs w:val="28"/>
+        </w:rPr>
+        <w:t xml:space="preserve">, включая создание поля типа </w:t>
+      </w:r>
+      <w:r>
+        <w:rPr>
+          <w:rStyle w:val="a6"/>
+          <w:rFonts w:asciiTheme="minorHAnsi" w:hAnsiTheme="minorHAnsi" w:cstheme="minorHAnsi"/>
+          <w:sz w:val="28"/>
+          <w:szCs w:val="28"/>
+        </w:rPr>
+        <w:t>Дата/Время</w:t>
+      </w:r>
+      <w:r>
+        <w:rPr>
+          <w:rFonts w:asciiTheme="minorHAnsi" w:hAnsiTheme="minorHAnsi" w:cstheme="minorHAnsi"/>
+          <w:sz w:val="28"/>
+          <w:szCs w:val="28"/>
+        </w:rPr>
+        <w:t>.</w:t>
+      </w:r>
+    </w:p>
+    <w:p>
+      <w:pPr>
+        <w:pStyle w:val="a4"/>
+        <w:rPr>
+          <w:rFonts w:asciiTheme="minorHAnsi" w:hAnsiTheme="minorHAnsi" w:cstheme="minorHAnsi"/>
+          <w:sz w:val="36"/>
+          <w:szCs w:val="36"/>
+        </w:rPr>
+      </w:pPr>
+      <w:r>
+        <w:rPr>
+          <w:rFonts w:asciiTheme="minorHAnsi" w:hAnsiTheme="minorHAnsi" w:cstheme="minorHAnsi"/>
+          <w:sz w:val="28"/>
+          <w:szCs w:val="28"/>
+        </w:rPr>
+        <w:t>В результате удалось очистить и стандартизировать большинство записей, разделив корректно обработанные и некорректные данные.</w:t>
+      </w:r>
+      <w:r>
+        <w:rPr>
+          <w:rFonts w:asciiTheme="minorHAnsi" w:hAnsiTheme="minorHAnsi" w:cstheme="minorHAnsi"/>
+          <w:sz w:val="28"/>
+          <w:szCs w:val="28"/>
+        </w:rPr>
+        <w:br/>
+        <w:t>Полученная модель позволяет использовать очищенные даты рождения для дальнейшего анализа и интеграции в другие задачи обработки персональных данных.</w:t>
+      </w:r>
+    </w:p>
+    <w:p>
+      <w:pPr>
+        <w:tabs>
+          <w:tab w:val="left" w:pos="8355"/>
+        </w:tabs>
+        <w:rPr>
+          <w:sz w:val="28"/>
+          <w:szCs w:val="28"/>
+          <w:lang w:eastAsia="ru-RU"/>
         </w:rPr>
       </w:pPr>
     </w:p>
@@ -10937,6 +11445,17 @@
       <w:szCs w:val="26"/>
     </w:rPr>
   </w:style>
+  <w:style w:type="character" w:styleId="a6">
+    <w:name w:val="Emphasis"/>
+    <w:basedOn w:val="a0"/>
+    <w:uiPriority w:val="20"/>
+    <w:qFormat/>
+    <w:rsid w:val="006A6FF8"/>
+    <w:rPr>
+      <w:i/>
+      <w:iCs/>
+    </w:rPr>
+  </w:style>
 </w:styles>
 </file>
 

</xml_diff>